<commit_message>
in co doc: mark double is supported
</commit_message>
<xml_diff>
--- a/doc/c0/c0.docx
+++ b/doc/c0/c0.docx
@@ -3153,10 +3153,10 @@
               </w:rPr>
             </w:pPr>
             <w:r>
-              <w:rPr>
-                <w:highlight w:val="yellow"/>
-              </w:rPr>
               <w:t>float</w:t>
+            </w:r>
+            <w:r>
+              <w:t>ing point</w:t>
             </w:r>
           </w:p>
         </w:tc>
@@ -3198,7 +3198,7 @@
               <w:rPr>
                 <w:highlight w:val="yellow"/>
               </w:rPr>
-              <w:t xml:space="preserve">- </w:t>
+              <w:t>float</w:t>
             </w:r>
           </w:p>
         </w:tc>
@@ -3253,14 +3253,8 @@
             <w:pPr>
               <w:spacing w:after="0"/>
               <w:jc w:val="left"/>
-              <w:rPr>
-                <w:highlight w:val="yellow"/>
-              </w:rPr>
-            </w:pPr>
-            <w:r>
-              <w:rPr>
-                <w:highlight w:val="yellow"/>
-              </w:rPr>
+            </w:pPr>
+            <w:r>
               <w:t>64</w:t>
             </w:r>
           </w:p>
@@ -3274,15 +3268,12 @@
             <w:pPr>
               <w:spacing w:after="0"/>
               <w:jc w:val="left"/>
-              <w:rPr>
-                <w:highlight w:val="yellow"/>
-              </w:rPr>
-            </w:pPr>
-            <w:r>
-              <w:rPr>
-                <w:highlight w:val="yellow"/>
-              </w:rPr>
-              <w:t xml:space="preserve">- </w:t>
+            </w:pPr>
+            <w:r>
+              <w:t>double</w:t>
+            </w:r>
+            <w:r>
+              <w:t xml:space="preserve"> </w:t>
             </w:r>
           </w:p>
         </w:tc>
@@ -3295,14 +3286,8 @@
             <w:pPr>
               <w:spacing w:after="0"/>
               <w:jc w:val="left"/>
-              <w:rPr>
-                <w:highlight w:val="yellow"/>
-              </w:rPr>
-            </w:pPr>
-            <w:r>
-              <w:rPr>
-                <w:highlight w:val="yellow"/>
-              </w:rPr>
+            </w:pPr>
+            <w:r>
               <w:t>5.0 × 10−324 to 1.7 × 10308, 15-digit precision</w:t>
             </w:r>
           </w:p>
@@ -8975,6 +8960,12 @@
         <w:t>Feb. 28, 2014. Revisions from lingu; add a figure illustrating the spaces. – zma</w:t>
       </w:r>
     </w:p>
+    <w:p>
+      <w:r>
+        <w:t>Feb. 28, 2014. Mark that `double` is supported. –zma</w:t>
+      </w:r>
+    </w:p>
+    <w:p/>
     <w:p/>
     <w:sectPr>
       <w:pgSz w:w="11907" w:h="16839"/>
@@ -10491,6 +10482,10 @@
 </file>
 
 <file path=customXml/item1.xml><?xml version="1.0" encoding="utf-8"?>
+<b:Sources xmlns:b="http://schemas.openxmlformats.org/officeDocument/2006/bibliography" xmlns="http://schemas.openxmlformats.org/officeDocument/2006/bibliography" SelectedStyle="\TURABIAN.XSL" StyleName="Turabian"/>
+</file>
+
+<file path=customXml/item2.xml><?xml version="1.0" encoding="utf-8"?>
 <s:customData xmlns="http://www.wps.cn/officeDocument/2013/wpsCustomData" xmlns:s="http://www.wps.cn/officeDocument/2013/wpsCustomData">
   <customSectProps>
     <customSectPr/>
@@ -10498,22 +10493,18 @@
 </s:customData>
 </file>
 
-<file path=customXml/item2.xml><?xml version="1.0" encoding="utf-8"?>
-<b:Sources xmlns:b="http://schemas.openxmlformats.org/officeDocument/2006/bibliography" xmlns="http://schemas.openxmlformats.org/officeDocument/2006/bibliography" SelectedStyle="\TURABIAN.XSL" StyleName="Turabian"/>
+<file path=customXml/itemProps1.xml><?xml version="1.0" encoding="utf-8"?>
+<ds:datastoreItem xmlns:ds="http://schemas.openxmlformats.org/officeDocument/2006/customXml" ds:itemID="{EE3AD456-D06C-4B05-AC72-AE34010CB724}">
+  <ds:schemaRefs>
+    <ds:schemaRef ds:uri="http://schemas.openxmlformats.org/officeDocument/2006/bibliography"/>
+  </ds:schemaRefs>
+</ds:datastoreItem>
 </file>
 
-<file path=customXml/itemProps1.xml><?xml version="1.0" encoding="utf-8"?>
+<file path=customXml/itemProps2.xml><?xml version="1.0" encoding="utf-8"?>
 <ds:datastoreItem xmlns:ds="http://schemas.openxmlformats.org/officeDocument/2006/customXml" ds:itemID="{B1977F7D-205B-4081-913C-38D41E755F92}">
   <ds:schemaRefs>
     <ds:schemaRef ds:uri="http://www.wps.cn/officeDocument/2013/wpsCustomData"/>
   </ds:schemaRefs>
 </ds:datastoreItem>
-</file>
-
-<file path=customXml/itemProps2.xml><?xml version="1.0" encoding="utf-8"?>
-<ds:datastoreItem xmlns:ds="http://schemas.openxmlformats.org/officeDocument/2006/customXml" ds:itemID="{EE3AD456-D06C-4B05-AC72-AE34010CB724}">
-  <ds:schemaRefs>
-    <ds:schemaRef ds:uri="http://schemas.openxmlformats.org/officeDocument/2006/bibliography"/>
-  </ds:schemaRefs>
-</ds:datastoreItem>
 </file>
</xml_diff>

<commit_message>
int is buggy; mark it in the c0 doc; better using long instead
</commit_message>
<xml_diff>
--- a/doc/c0/c0.docx
+++ b/doc/c0/c0.docx
@@ -1185,6 +1185,7 @@
                 <w:rFonts w:eastAsia="Times New Roman" w:cs="Calibri"/>
                 <w:color w:val="000000"/>
                 <w:szCs w:val="18"/>
+                <w:highlight w:val="yellow"/>
               </w:rPr>
               <w:t>int</w:t>
             </w:r>
@@ -1215,6 +1216,7 @@
                 <w:rFonts w:eastAsia="Times New Roman" w:cs="Calibri"/>
                 <w:color w:val="000000"/>
                 <w:szCs w:val="18"/>
+                <w:highlight w:val="yellow"/>
               </w:rPr>
               <w:t>switch</w:t>
             </w:r>
@@ -1376,6 +1378,7 @@
                 <w:rFonts w:eastAsia="Times New Roman" w:cs="Calibri"/>
                 <w:color w:val="000000"/>
                 <w:szCs w:val="18"/>
+                <w:highlight w:val="yellow"/>
               </w:rPr>
               <w:t>case</w:t>
             </w:r>
@@ -2483,6 +2486,9 @@
               </w:rPr>
             </w:pPr>
             <w:r>
+              <w:rPr>
+                <w:highlight w:val="yellow"/>
+              </w:rPr>
               <w:t>32</w:t>
             </w:r>
           </w:p>
@@ -2498,11 +2504,13 @@
               <w:jc w:val="left"/>
               <w:rPr>
                 <w:b/>
+                <w:highlight w:val="yellow"/>
               </w:rPr>
             </w:pPr>
             <w:r>
               <w:rPr>
                 <w:b/>
+                <w:highlight w:val="yellow"/>
               </w:rPr>
               <w:t>bool</w:t>
             </w:r>
@@ -2517,19 +2525,27 @@
             <w:pPr>
               <w:spacing w:after="0"/>
               <w:jc w:val="left"/>
+              <w:rPr>
+                <w:highlight w:val="yellow"/>
+              </w:rPr>
             </w:pPr>
             <w:r>
               <w:rPr>
                 <w:b/>
+                <w:highlight w:val="yellow"/>
               </w:rPr>
               <w:t>true</w:t>
             </w:r>
             <w:r>
+              <w:rPr>
+                <w:highlight w:val="yellow"/>
+              </w:rPr>
               <w:t xml:space="preserve"> or </w:t>
             </w:r>
             <w:r>
               <w:rPr>
                 <w:b/>
+                <w:highlight w:val="yellow"/>
               </w:rPr>
               <w:t>false</w:t>
             </w:r>
@@ -2720,8 +2736,14 @@
             <w:pPr>
               <w:spacing w:after="0"/>
               <w:jc w:val="left"/>
-            </w:pPr>
-            <w:r>
+              <w:rPr>
+                <w:highlight w:val="yellow"/>
+              </w:rPr>
+            </w:pPr>
+            <w:r>
+              <w:rPr>
+                <w:highlight w:val="yellow"/>
+              </w:rPr>
               <w:t>32</w:t>
             </w:r>
           </w:p>
@@ -2737,11 +2759,13 @@
               <w:jc w:val="left"/>
               <w:rPr>
                 <w:b/>
+                <w:highlight w:val="yellow"/>
               </w:rPr>
             </w:pPr>
             <w:r>
               <w:rPr>
                 <w:b/>
+                <w:highlight w:val="yellow"/>
               </w:rPr>
               <w:t>int</w:t>
             </w:r>
@@ -2756,8 +2780,14 @@
             <w:pPr>
               <w:spacing w:after="0"/>
               <w:jc w:val="left"/>
-            </w:pPr>
-            <w:r>
+              <w:rPr>
+                <w:highlight w:val="yellow"/>
+              </w:rPr>
+            </w:pPr>
+            <w:r>
+              <w:rPr>
+                <w:highlight w:val="yellow"/>
+              </w:rPr>
               <w:t>–2,147,483,648...2,147,483,647</w:t>
             </w:r>
           </w:p>
@@ -3022,8 +3052,14 @@
             <w:pPr>
               <w:spacing w:after="0"/>
               <w:jc w:val="left"/>
-            </w:pPr>
-            <w:r>
+              <w:rPr>
+                <w:highlight w:val="yellow"/>
+              </w:rPr>
+            </w:pPr>
+            <w:r>
+              <w:rPr>
+                <w:highlight w:val="yellow"/>
+              </w:rPr>
               <w:t>32</w:t>
             </w:r>
           </w:p>
@@ -3039,11 +3075,13 @@
               <w:jc w:val="left"/>
               <w:rPr>
                 <w:b/>
+                <w:highlight w:val="yellow"/>
               </w:rPr>
             </w:pPr>
             <w:r>
               <w:rPr>
                 <w:b/>
+                <w:highlight w:val="yellow"/>
               </w:rPr>
               <w:t>unsigned  int</w:t>
             </w:r>
@@ -3058,8 +3096,14 @@
             <w:pPr>
               <w:spacing w:after="0"/>
               <w:jc w:val="left"/>
-            </w:pPr>
-            <w:r>
+              <w:rPr>
+                <w:highlight w:val="yellow"/>
+              </w:rPr>
+            </w:pPr>
+            <w:r>
+              <w:rPr>
+                <w:highlight w:val="yellow"/>
+              </w:rPr>
               <w:t>0...4,294,967,295</w:t>
             </w:r>
           </w:p>
@@ -3156,7 +3200,10 @@
               <w:t>float</w:t>
             </w:r>
             <w:r>
-              <w:t>ing point</w:t>
+              <w:t>ing-</w:t>
+            </w:r>
+            <w:r>
+              <w:t>point</w:t>
             </w:r>
           </w:p>
         </w:tc>
@@ -3294,14 +3341,6 @@
         </w:tc>
       </w:tr>
     </w:tbl>
-    <w:p>
-      <w:pPr>
-        <w:jc w:val="center"/>
-      </w:pPr>
-      <w:r>
-        <w:t>*: Not supported in current version of C0, due to lack of instruction level support of L0</w:t>
-      </w:r>
-    </w:p>
     <w:p>
       <w:pPr>
         <w:pStyle w:val="Heading2"/>
@@ -8882,6 +8921,11 @@
     </w:p>
     <w:p>
       <w:r>
+        <w:t>Originally written by Xiang Gao.</w:t>
+      </w:r>
+    </w:p>
+    <w:p>
+      <w:r>
         <w:t>May. 8, 2013. Add space for the runner statement. - zma</w:t>
       </w:r>
     </w:p>
@@ -8962,10 +9006,15 @@
     </w:p>
     <w:p>
       <w:r>
-        <w:t>Feb. 28, 2014. Mark that `double` is supported. –zma</w:t>
+        <w:t>Feb. 28, 2014. Mark that `double` is supported</w:t>
+      </w:r>
+      <w:r>
+        <w:t>; `int` is buggy yet</w:t>
+      </w:r>
+      <w:r>
+        <w:t>. –zma</w:t>
       </w:r>
     </w:p>
-    <w:p/>
     <w:p/>
     <w:sectPr>
       <w:pgSz w:w="11907" w:h="16839"/>
@@ -10482,10 +10531,6 @@
 </file>
 
 <file path=customXml/item1.xml><?xml version="1.0" encoding="utf-8"?>
-<b:Sources xmlns:b="http://schemas.openxmlformats.org/officeDocument/2006/bibliography" xmlns="http://schemas.openxmlformats.org/officeDocument/2006/bibliography" SelectedStyle="\TURABIAN.XSL" StyleName="Turabian"/>
-</file>
-
-<file path=customXml/item2.xml><?xml version="1.0" encoding="utf-8"?>
 <s:customData xmlns="http://www.wps.cn/officeDocument/2013/wpsCustomData" xmlns:s="http://www.wps.cn/officeDocument/2013/wpsCustomData">
   <customSectProps>
     <customSectPr/>
@@ -10493,18 +10538,22 @@
 </s:customData>
 </file>
 
+<file path=customXml/item2.xml><?xml version="1.0" encoding="utf-8"?>
+<b:Sources xmlns:b="http://schemas.openxmlformats.org/officeDocument/2006/bibliography" xmlns="http://schemas.openxmlformats.org/officeDocument/2006/bibliography" SelectedStyle="\TURABIAN.XSL" StyleName="Turabian"/>
+</file>
+
 <file path=customXml/itemProps1.xml><?xml version="1.0" encoding="utf-8"?>
+<ds:datastoreItem xmlns:ds="http://schemas.openxmlformats.org/officeDocument/2006/customXml" ds:itemID="{B1977F7D-205B-4081-913C-38D41E755F92}">
+  <ds:schemaRefs>
+    <ds:schemaRef ds:uri="http://www.wps.cn/officeDocument/2013/wpsCustomData"/>
+  </ds:schemaRefs>
+</ds:datastoreItem>
+</file>
+
+<file path=customXml/itemProps2.xml><?xml version="1.0" encoding="utf-8"?>
 <ds:datastoreItem xmlns:ds="http://schemas.openxmlformats.org/officeDocument/2006/customXml" ds:itemID="{EE3AD456-D06C-4B05-AC72-AE34010CB724}">
   <ds:schemaRefs>
     <ds:schemaRef ds:uri="http://schemas.openxmlformats.org/officeDocument/2006/bibliography"/>
   </ds:schemaRefs>
 </ds:datastoreItem>
-</file>
-
-<file path=customXml/itemProps2.xml><?xml version="1.0" encoding="utf-8"?>
-<ds:datastoreItem xmlns:ds="http://schemas.openxmlformats.org/officeDocument/2006/customXml" ds:itemID="{B1977F7D-205B-4081-913C-38D41E755F92}">
-  <ds:schemaRefs>
-    <ds:schemaRef ds:uri="http://www.wps.cn/officeDocument/2013/wpsCustomData"/>
-  </ds:schemaRefs>
-</ds:datastoreItem>
 </file>
</xml_diff>

<commit_message>
^, | and & are supported in cc0---mark them in c0 doc; fix several strange names in c0 doc
</commit_message>
<xml_diff>
--- a/doc/c0/c0.docx
+++ b/doc/c0/c0.docx
@@ -5272,7 +5272,10 @@
               <w:spacing w:after="0"/>
             </w:pPr>
             <w:r>
-              <w:t>Logical AND</w:t>
+              <w:t>Bitwise</w:t>
+            </w:r>
+            <w:r>
+              <w:t xml:space="preserve"> AND</w:t>
             </w:r>
           </w:p>
         </w:tc>
@@ -5285,9 +5288,6 @@
               <w:spacing w:after="0"/>
             </w:pPr>
             <w:r>
-              <w:rPr>
-                <w:highlight w:val="yellow"/>
-              </w:rPr>
               <w:t>x &amp; y</w:t>
             </w:r>
           </w:p>
@@ -5301,7 +5301,7 @@
               <w:spacing w:after="0"/>
             </w:pPr>
             <w:r>
-              <w:t xml:space="preserve">Integer bitwise AND, </w:t>
+              <w:t>Integer bitwise AND</w:t>
             </w:r>
           </w:p>
         </w:tc>
@@ -5316,7 +5316,10 @@
               <w:spacing w:after="0"/>
             </w:pPr>
             <w:r>
-              <w:t>Logical XOR</w:t>
+              <w:t>Bitwise</w:t>
+            </w:r>
+            <w:r>
+              <w:t xml:space="preserve"> XOR</w:t>
             </w:r>
           </w:p>
         </w:tc>
@@ -5329,9 +5332,6 @@
               <w:spacing w:after="0"/>
             </w:pPr>
             <w:r>
-              <w:rPr>
-                <w:highlight w:val="yellow"/>
-              </w:rPr>
               <w:t>x ^ y</w:t>
             </w:r>
           </w:p>
@@ -5345,7 +5345,7 @@
               <w:spacing w:after="0"/>
             </w:pPr>
             <w:r>
-              <w:t xml:space="preserve">Integer bitwise XOR, </w:t>
+              <w:t>Integer bitwise XOR</w:t>
             </w:r>
           </w:p>
         </w:tc>
@@ -5360,7 +5360,10 @@
               <w:spacing w:after="0"/>
             </w:pPr>
             <w:r>
-              <w:t>Logical OR</w:t>
+              <w:t>Bitwise</w:t>
+            </w:r>
+            <w:r>
+              <w:t xml:space="preserve"> OR</w:t>
             </w:r>
           </w:p>
         </w:tc>
@@ -5373,9 +5376,6 @@
               <w:spacing w:after="0"/>
             </w:pPr>
             <w:r>
-              <w:rPr>
-                <w:highlight w:val="yellow"/>
-              </w:rPr>
               <w:t>x | y</w:t>
             </w:r>
           </w:p>
@@ -5404,7 +5404,10 @@
               <w:spacing w:after="0"/>
             </w:pPr>
             <w:r>
-              <w:t>Conditional AND</w:t>
+              <w:t>Logical</w:t>
+            </w:r>
+            <w:r>
+              <w:t xml:space="preserve"> AND</w:t>
             </w:r>
           </w:p>
         </w:tc>
@@ -5448,7 +5451,10 @@
               <w:spacing w:after="0"/>
             </w:pPr>
             <w:r>
-              <w:t>Conditional OR</w:t>
+              <w:t>Logica</w:t>
+            </w:r>
+            <w:r>
+              <w:t>l OR</w:t>
             </w:r>
           </w:p>
         </w:tc>
@@ -5595,16 +5601,23 @@
               <w:spacing w:after="0"/>
             </w:pPr>
             <w:r>
+              <w:rPr>
+                <w:highlight w:val="yellow"/>
+              </w:rPr>
               <w:t xml:space="preserve">x </w:t>
             </w:r>
             <w:r>
               <w:rPr>
                 <w:b/>
                 <w:i/>
+                <w:highlight w:val="yellow"/>
               </w:rPr>
               <w:t>op</w:t>
             </w:r>
             <w:r>
+              <w:rPr>
+                <w:highlight w:val="yellow"/>
+              </w:rPr>
               <w:t>= y</w:t>
             </w:r>
           </w:p>
@@ -9015,6 +9028,15 @@
         <w:t>. –zma</w:t>
       </w:r>
     </w:p>
+    <w:p>
+      <w:r>
+        <w:t>Mar. 20, 2014. Mark bitwise AND, OR and XOR (&amp;, |, ^</w:t>
+      </w:r>
+      <w:r>
+        <w:t>) that is supported. Fix several strange names. –zma</w:t>
+      </w:r>
+    </w:p>
+    <w:p/>
     <w:p/>
     <w:sectPr>
       <w:pgSz w:w="11907" w:h="16839"/>
@@ -10531,6 +10553,10 @@
 </file>
 
 <file path=customXml/item1.xml><?xml version="1.0" encoding="utf-8"?>
+<b:Sources xmlns:b="http://schemas.openxmlformats.org/officeDocument/2006/bibliography" xmlns="http://schemas.openxmlformats.org/officeDocument/2006/bibliography" SelectedStyle="\TURABIAN.XSL" StyleName="Turabian"/>
+</file>
+
+<file path=customXml/item2.xml><?xml version="1.0" encoding="utf-8"?>
 <s:customData xmlns="http://www.wps.cn/officeDocument/2013/wpsCustomData" xmlns:s="http://www.wps.cn/officeDocument/2013/wpsCustomData">
   <customSectProps>
     <customSectPr/>
@@ -10538,22 +10564,18 @@
 </s:customData>
 </file>
 
-<file path=customXml/item2.xml><?xml version="1.0" encoding="utf-8"?>
-<b:Sources xmlns:b="http://schemas.openxmlformats.org/officeDocument/2006/bibliography" xmlns="http://schemas.openxmlformats.org/officeDocument/2006/bibliography" SelectedStyle="\TURABIAN.XSL" StyleName="Turabian"/>
+<file path=customXml/itemProps1.xml><?xml version="1.0" encoding="utf-8"?>
+<ds:datastoreItem xmlns:ds="http://schemas.openxmlformats.org/officeDocument/2006/customXml" ds:itemID="{EE3AD456-D06C-4B05-AC72-AE34010CB724}">
+  <ds:schemaRefs>
+    <ds:schemaRef ds:uri="http://schemas.openxmlformats.org/officeDocument/2006/bibliography"/>
+  </ds:schemaRefs>
+</ds:datastoreItem>
 </file>
 
-<file path=customXml/itemProps1.xml><?xml version="1.0" encoding="utf-8"?>
+<file path=customXml/itemProps2.xml><?xml version="1.0" encoding="utf-8"?>
 <ds:datastoreItem xmlns:ds="http://schemas.openxmlformats.org/officeDocument/2006/customXml" ds:itemID="{B1977F7D-205B-4081-913C-38D41E755F92}">
   <ds:schemaRefs>
     <ds:schemaRef ds:uri="http://www.wps.cn/officeDocument/2013/wpsCustomData"/>
   </ds:schemaRefs>
 </ds:datastoreItem>
-</file>
-
-<file path=customXml/itemProps2.xml><?xml version="1.0" encoding="utf-8"?>
-<ds:datastoreItem xmlns:ds="http://schemas.openxmlformats.org/officeDocument/2006/customXml" ds:itemID="{EE3AD456-D06C-4B05-AC72-AE34010CB724}">
-  <ds:schemaRefs>
-    <ds:schemaRef ds:uri="http://schemas.openxmlformats.org/officeDocument/2006/bibliography"/>
-  </ds:schemaRefs>
-</ds:datastoreItem>
 </file>
</xml_diff>